<commit_message>
Test case : 2
</commit_message>
<xml_diff>
--- a/Add Users to SharePoint Online.docx
+++ b/Add Users to SharePoint Online.docx
@@ -827,16 +827,25 @@
       </w:r>
     </w:p>
     <w:p/>
+    <w:p/>
+    <w:p/>
+    <w:p/>
+    <w:p/>
+    <w:p>
+      <w:r>
+        <w:t>Click add button after entering their email ids.</w:t>
+      </w:r>
+    </w:p>
     <w:p>
       <w:r>
         <w:rPr>
           <w:noProof/>
         </w:rPr>
         <w:drawing>
-          <wp:inline distT="0" distB="0" distL="0" distR="0" wp14:anchorId="39CE79AD" wp14:editId="59942BEA">
-            <wp:extent cx="5934075" cy="2752725"/>
-            <wp:effectExtent l="0" t="0" r="9525" b="9525"/>
-            <wp:docPr id="10" name="Picture 10"/>
+          <wp:inline distT="0" distB="0" distL="0" distR="0" wp14:anchorId="2DDE7E08" wp14:editId="77958307">
+            <wp:extent cx="5943600" cy="4248150"/>
+            <wp:effectExtent l="0" t="0" r="0" b="0"/>
+            <wp:docPr id="15" name="Picture 15"/>
             <wp:cNvGraphicFramePr>
               <a:graphicFrameLocks xmlns:a="http://schemas.openxmlformats.org/drawingml/2006/main" noChangeAspect="1"/>
             </wp:cNvGraphicFramePr>
@@ -844,13 +853,83 @@
               <a:graphicData uri="http://schemas.openxmlformats.org/drawingml/2006/picture">
                 <pic:pic xmlns:pic="http://schemas.openxmlformats.org/drawingml/2006/picture">
                   <pic:nvPicPr>
-                    <pic:cNvPr id="0" name="Picture 4"/>
+                    <pic:cNvPr id="0" name="Picture 6"/>
                     <pic:cNvPicPr>
                       <a:picLocks noChangeAspect="1" noChangeArrowheads="1"/>
                     </pic:cNvPicPr>
                   </pic:nvPicPr>
                   <pic:blipFill>
                     <a:blip r:embed="rId16">
+                      <a:extLst>
+                        <a:ext uri="{28A0092B-C50C-407E-A947-70E740481C1C}">
+                          <a14:useLocalDpi xmlns:a14="http://schemas.microsoft.com/office/drawing/2010/main" val="0"/>
+                        </a:ext>
+                      </a:extLst>
+                    </a:blip>
+                    <a:srcRect/>
+                    <a:stretch>
+                      <a:fillRect/>
+                    </a:stretch>
+                  </pic:blipFill>
+                  <pic:spPr bwMode="auto">
+                    <a:xfrm>
+                      <a:off x="0" y="0"/>
+                      <a:ext cx="5943600" cy="4248150"/>
+                    </a:xfrm>
+                    <a:prstGeom prst="rect">
+                      <a:avLst/>
+                    </a:prstGeom>
+                    <a:noFill/>
+                    <a:ln>
+                      <a:noFill/>
+                    </a:ln>
+                  </pic:spPr>
+                </pic:pic>
+              </a:graphicData>
+            </a:graphic>
+          </wp:inline>
+        </w:drawing>
+      </w:r>
+    </w:p>
+    <w:p/>
+    <w:p>
+      <w:pPr>
+        <w:pStyle w:val="Heading2"/>
+      </w:pPr>
+      <w:r>
+        <w:lastRenderedPageBreak/>
+        <w:t>Invite Others.</w:t>
+      </w:r>
+    </w:p>
+    <w:p>
+      <w:r>
+        <w:t>We can also invite others by clicking on ‘Invite Others’ link as shown in below fig.</w:t>
+      </w:r>
+    </w:p>
+    <w:p>
+      <w:r>
+        <w:rPr>
+          <w:noProof/>
+        </w:rPr>
+        <w:drawing>
+          <wp:inline distT="0" distB="0" distL="0" distR="0" wp14:anchorId="083FCE91" wp14:editId="2B64197C">
+            <wp:extent cx="5934075" cy="2752725"/>
+            <wp:effectExtent l="0" t="0" r="9525" b="9525"/>
+            <wp:docPr id="18" name="Picture 18"/>
+            <wp:cNvGraphicFramePr>
+              <a:graphicFrameLocks xmlns:a="http://schemas.openxmlformats.org/drawingml/2006/main" noChangeAspect="1"/>
+            </wp:cNvGraphicFramePr>
+            <a:graphic xmlns:a="http://schemas.openxmlformats.org/drawingml/2006/main">
+              <a:graphicData uri="http://schemas.openxmlformats.org/drawingml/2006/picture">
+                <pic:pic xmlns:pic="http://schemas.openxmlformats.org/drawingml/2006/picture">
+                  <pic:nvPicPr>
+                    <pic:cNvPr id="0" name="Picture 9"/>
+                    <pic:cNvPicPr>
+                      <a:picLocks noChangeAspect="1" noChangeArrowheads="1"/>
+                    </pic:cNvPicPr>
+                  </pic:nvPicPr>
+                  <pic:blipFill>
+                    <a:blip r:embed="rId17">
                       <a:extLst>
                         <a:ext uri="{28A0092B-C50C-407E-A947-70E740481C1C}">
                           <a14:useLocalDpi xmlns:a14="http://schemas.microsoft.com/office/drawing/2010/main" val="0"/>
@@ -882,17 +961,21 @@
         </w:drawing>
       </w:r>
     </w:p>
-    <w:p/>
+    <w:p>
+      <w:r>
+        <w:t>A pop-up window will open where we can send the invitation link through email or by other source by just copying the link.</w:t>
+      </w:r>
+    </w:p>
     <w:p>
       <w:r>
         <w:rPr>
           <w:noProof/>
         </w:rPr>
         <w:drawing>
-          <wp:inline distT="0" distB="0" distL="0" distR="0" wp14:anchorId="636EB29D" wp14:editId="68881445">
-            <wp:extent cx="5943600" cy="2743200"/>
-            <wp:effectExtent l="0" t="0" r="0" b="0"/>
-            <wp:docPr id="14" name="Picture 14"/>
+          <wp:inline distT="0" distB="0" distL="0" distR="0" wp14:anchorId="45F00004" wp14:editId="5B5DF948">
+            <wp:extent cx="5353050" cy="2714625"/>
+            <wp:effectExtent l="0" t="0" r="0" b="9525"/>
+            <wp:docPr id="16" name="Picture 16"/>
             <wp:cNvGraphicFramePr>
               <a:graphicFrameLocks xmlns:a="http://schemas.openxmlformats.org/drawingml/2006/main" noChangeAspect="1"/>
             </wp:cNvGraphicFramePr>
@@ -900,68 +983,7 @@
               <a:graphicData uri="http://schemas.openxmlformats.org/drawingml/2006/picture">
                 <pic:pic xmlns:pic="http://schemas.openxmlformats.org/drawingml/2006/picture">
                   <pic:nvPicPr>
-                    <pic:cNvPr id="0" name="Picture 5"/>
-                    <pic:cNvPicPr>
-                      <a:picLocks noChangeAspect="1" noChangeArrowheads="1"/>
-                    </pic:cNvPicPr>
-                  </pic:nvPicPr>
-                  <pic:blipFill>
-                    <a:blip r:embed="rId17">
-                      <a:extLst>
-                        <a:ext uri="{28A0092B-C50C-407E-A947-70E740481C1C}">
-                          <a14:useLocalDpi xmlns:a14="http://schemas.microsoft.com/office/drawing/2010/main" val="0"/>
-                        </a:ext>
-                      </a:extLst>
-                    </a:blip>
-                    <a:srcRect/>
-                    <a:stretch>
-                      <a:fillRect/>
-                    </a:stretch>
-                  </pic:blipFill>
-                  <pic:spPr bwMode="auto">
-                    <a:xfrm>
-                      <a:off x="0" y="0"/>
-                      <a:ext cx="5943600" cy="2743200"/>
-                    </a:xfrm>
-                    <a:prstGeom prst="rect">
-                      <a:avLst/>
-                    </a:prstGeom>
-                    <a:noFill/>
-                    <a:ln>
-                      <a:noFill/>
-                    </a:ln>
-                  </pic:spPr>
-                </pic:pic>
-              </a:graphicData>
-            </a:graphic>
-          </wp:inline>
-        </w:drawing>
-      </w:r>
-    </w:p>
-    <w:p/>
-    <w:p>
-      <w:r>
-        <w:t>Click add button after entering their email ids.</w:t>
-      </w:r>
-    </w:p>
-    <w:p>
-      <w:r>
-        <w:rPr>
-          <w:noProof/>
-        </w:rPr>
-        <w:drawing>
-          <wp:inline distT="0" distB="0" distL="0" distR="0" wp14:anchorId="2DDE7E08" wp14:editId="77958307">
-            <wp:extent cx="5943600" cy="4248150"/>
-            <wp:effectExtent l="0" t="0" r="0" b="0"/>
-            <wp:docPr id="15" name="Picture 15"/>
-            <wp:cNvGraphicFramePr>
-              <a:graphicFrameLocks xmlns:a="http://schemas.openxmlformats.org/drawingml/2006/main" noChangeAspect="1"/>
-            </wp:cNvGraphicFramePr>
-            <a:graphic xmlns:a="http://schemas.openxmlformats.org/drawingml/2006/main">
-              <a:graphicData uri="http://schemas.openxmlformats.org/drawingml/2006/picture">
-                <pic:pic xmlns:pic="http://schemas.openxmlformats.org/drawingml/2006/picture">
-                  <pic:nvPicPr>
-                    <pic:cNvPr id="0" name="Picture 6"/>
+                    <pic:cNvPr id="0" name="Picture 7"/>
                     <pic:cNvPicPr>
                       <a:picLocks noChangeAspect="1" noChangeArrowheads="1"/>
                     </pic:cNvPicPr>
@@ -982,7 +1004,7 @@
                   <pic:spPr bwMode="auto">
                     <a:xfrm>
                       <a:off x="0" y="0"/>
-                      <a:ext cx="5943600" cy="4248150"/>
+                      <a:ext cx="5353050" cy="2714625"/>
                     </a:xfrm>
                     <a:prstGeom prst="rect">
                       <a:avLst/>
@@ -1005,12 +1027,12 @@
         <w:pStyle w:val="Heading2"/>
       </w:pPr>
       <w:r>
-        <w:t>Invite Others.</w:t>
-      </w:r>
-    </w:p>
-    <w:p>
-      <w:r>
-        <w:t>We can also invite others by clicking on ‘Invite Others’ link as shown in below fig.</w:t>
+        <w:t>Edit Group Settings.</w:t>
+      </w:r>
+    </w:p>
+    <w:p>
+      <w:r>
+        <w:t>We can change the settings of the group by just click on Edit group and change settings of the group.</w:t>
       </w:r>
     </w:p>
     <w:p>
@@ -1020,10 +1042,10 @@
         </w:rPr>
         <w:lastRenderedPageBreak/>
         <w:drawing>
-          <wp:inline distT="0" distB="0" distL="0" distR="0" wp14:anchorId="083FCE91" wp14:editId="2B64197C">
+          <wp:inline distT="0" distB="0" distL="0" distR="0" wp14:anchorId="005DEA7C" wp14:editId="095781C3">
             <wp:extent cx="5934075" cy="2752725"/>
             <wp:effectExtent l="0" t="0" r="9525" b="9525"/>
-            <wp:docPr id="18" name="Picture 18"/>
+            <wp:docPr id="19" name="Picture 19"/>
             <wp:cNvGraphicFramePr>
               <a:graphicFrameLocks xmlns:a="http://schemas.openxmlformats.org/drawingml/2006/main" noChangeAspect="1"/>
             </wp:cNvGraphicFramePr>
@@ -1031,7 +1053,7 @@
               <a:graphicData uri="http://schemas.openxmlformats.org/drawingml/2006/picture">
                 <pic:pic xmlns:pic="http://schemas.openxmlformats.org/drawingml/2006/picture">
                   <pic:nvPicPr>
-                    <pic:cNvPr id="0" name="Picture 9"/>
+                    <pic:cNvPr id="0" name="Picture 10"/>
                     <pic:cNvPicPr>
                       <a:picLocks noChangeAspect="1" noChangeArrowheads="1"/>
                     </pic:cNvPicPr>
@@ -1071,136 +1093,6 @@
     </w:p>
     <w:p>
       <w:r>
-        <w:t>A pop-up window will open where we can send the invitation link through email or by other source by just copying the link.</w:t>
-      </w:r>
-    </w:p>
-    <w:p>
-      <w:r>
-        <w:rPr>
-          <w:noProof/>
-        </w:rPr>
-        <w:drawing>
-          <wp:inline distT="0" distB="0" distL="0" distR="0" wp14:anchorId="45F00004" wp14:editId="5B5DF948">
-            <wp:extent cx="5353050" cy="2714625"/>
-            <wp:effectExtent l="0" t="0" r="0" b="9525"/>
-            <wp:docPr id="16" name="Picture 16"/>
-            <wp:cNvGraphicFramePr>
-              <a:graphicFrameLocks xmlns:a="http://schemas.openxmlformats.org/drawingml/2006/main" noChangeAspect="1"/>
-            </wp:cNvGraphicFramePr>
-            <a:graphic xmlns:a="http://schemas.openxmlformats.org/drawingml/2006/main">
-              <a:graphicData uri="http://schemas.openxmlformats.org/drawingml/2006/picture">
-                <pic:pic xmlns:pic="http://schemas.openxmlformats.org/drawingml/2006/picture">
-                  <pic:nvPicPr>
-                    <pic:cNvPr id="0" name="Picture 7"/>
-                    <pic:cNvPicPr>
-                      <a:picLocks noChangeAspect="1" noChangeArrowheads="1"/>
-                    </pic:cNvPicPr>
-                  </pic:nvPicPr>
-                  <pic:blipFill>
-                    <a:blip r:embed="rId20">
-                      <a:extLst>
-                        <a:ext uri="{28A0092B-C50C-407E-A947-70E740481C1C}">
-                          <a14:useLocalDpi xmlns:a14="http://schemas.microsoft.com/office/drawing/2010/main" val="0"/>
-                        </a:ext>
-                      </a:extLst>
-                    </a:blip>
-                    <a:srcRect/>
-                    <a:stretch>
-                      <a:fillRect/>
-                    </a:stretch>
-                  </pic:blipFill>
-                  <pic:spPr bwMode="auto">
-                    <a:xfrm>
-                      <a:off x="0" y="0"/>
-                      <a:ext cx="5353050" cy="2714625"/>
-                    </a:xfrm>
-                    <a:prstGeom prst="rect">
-                      <a:avLst/>
-                    </a:prstGeom>
-                    <a:noFill/>
-                    <a:ln>
-                      <a:noFill/>
-                    </a:ln>
-                  </pic:spPr>
-                </pic:pic>
-              </a:graphicData>
-            </a:graphic>
-          </wp:inline>
-        </w:drawing>
-      </w:r>
-    </w:p>
-    <w:p/>
-    <w:p>
-      <w:pPr>
-        <w:pStyle w:val="Heading2"/>
-      </w:pPr>
-      <w:r>
-        <w:t>Edit Group Settings.</w:t>
-      </w:r>
-    </w:p>
-    <w:p>
-      <w:r>
-        <w:t>We can change the settings of the group by just click on Edit group and change settings of the group.</w:t>
-      </w:r>
-    </w:p>
-    <w:p>
-      <w:r>
-        <w:rPr>
-          <w:noProof/>
-        </w:rPr>
-        <w:lastRenderedPageBreak/>
-        <w:drawing>
-          <wp:inline distT="0" distB="0" distL="0" distR="0" wp14:anchorId="005DEA7C" wp14:editId="095781C3">
-            <wp:extent cx="5934075" cy="2752725"/>
-            <wp:effectExtent l="0" t="0" r="9525" b="9525"/>
-            <wp:docPr id="19" name="Picture 19"/>
-            <wp:cNvGraphicFramePr>
-              <a:graphicFrameLocks xmlns:a="http://schemas.openxmlformats.org/drawingml/2006/main" noChangeAspect="1"/>
-            </wp:cNvGraphicFramePr>
-            <a:graphic xmlns:a="http://schemas.openxmlformats.org/drawingml/2006/main">
-              <a:graphicData uri="http://schemas.openxmlformats.org/drawingml/2006/picture">
-                <pic:pic xmlns:pic="http://schemas.openxmlformats.org/drawingml/2006/picture">
-                  <pic:nvPicPr>
-                    <pic:cNvPr id="0" name="Picture 10"/>
-                    <pic:cNvPicPr>
-                      <a:picLocks noChangeAspect="1" noChangeArrowheads="1"/>
-                    </pic:cNvPicPr>
-                  </pic:nvPicPr>
-                  <pic:blipFill>
-                    <a:blip r:embed="rId21">
-                      <a:extLst>
-                        <a:ext uri="{28A0092B-C50C-407E-A947-70E740481C1C}">
-                          <a14:useLocalDpi xmlns:a14="http://schemas.microsoft.com/office/drawing/2010/main" val="0"/>
-                        </a:ext>
-                      </a:extLst>
-                    </a:blip>
-                    <a:srcRect/>
-                    <a:stretch>
-                      <a:fillRect/>
-                    </a:stretch>
-                  </pic:blipFill>
-                  <pic:spPr bwMode="auto">
-                    <a:xfrm>
-                      <a:off x="0" y="0"/>
-                      <a:ext cx="5934075" cy="2752725"/>
-                    </a:xfrm>
-                    <a:prstGeom prst="rect">
-                      <a:avLst/>
-                    </a:prstGeom>
-                    <a:noFill/>
-                    <a:ln>
-                      <a:noFill/>
-                    </a:ln>
-                  </pic:spPr>
-                </pic:pic>
-              </a:graphicData>
-            </a:graphic>
-          </wp:inline>
-        </w:drawing>
-      </w:r>
-    </w:p>
-    <w:p>
-      <w:r>
         <w:rPr>
           <w:noProof/>
         </w:rPr>
@@ -1222,7 +1114,7 @@
                     </pic:cNvPicPr>
                   </pic:nvPicPr>
                   <pic:blipFill>
-                    <a:blip r:embed="rId22">
+                    <a:blip r:embed="rId20">
                       <a:extLst>
                         <a:ext uri="{28A0092B-C50C-407E-A947-70E740481C1C}">
                           <a14:useLocalDpi xmlns:a14="http://schemas.microsoft.com/office/drawing/2010/main" val="0"/>
@@ -2152,6 +2044,10 @@
 </file>
 
 <file path=customXml/item1.xml><?xml version="1.0" encoding="utf-8"?>
+<b:Sources xmlns:b="http://schemas.openxmlformats.org/officeDocument/2006/bibliography" xmlns="http://schemas.openxmlformats.org/officeDocument/2006/bibliography" SelectedStyle="\APA.XSL" StyleName="APA"/>
+</file>
+
+<file path=customXml/item2.xml><?xml version="1.0" encoding="utf-8"?>
 <ct:contentTypeSchema xmlns:ct="http://schemas.microsoft.com/office/2006/metadata/contentType" xmlns:ma="http://schemas.microsoft.com/office/2006/metadata/properties/metaAttributes" ct:_="" ma:_="" ma:contentTypeName="Document" ma:contentTypeID="0x0101000EA27F21F4B5224581B909D7C7B75B86" ma:contentTypeVersion="5" ma:contentTypeDescription="Create a new document." ma:contentTypeScope="" ma:versionID="dca3df7931552f2155c34d90b9bf6cb8">
   <xsd:schema xmlns:xsd="http://www.w3.org/2001/XMLSchema" xmlns:xs="http://www.w3.org/2001/XMLSchema" xmlns:p="http://schemas.microsoft.com/office/2006/metadata/properties" xmlns:ns1="http://schemas.microsoft.com/sharepoint/v3" xmlns:ns2="b4184b1e-3e78-4403-9c5c-55ab2403d10f" targetNamespace="http://schemas.microsoft.com/office/2006/metadata/properties" ma:root="true" ma:fieldsID="b4c25ff0bad4722738059933ef5aa7fb" ns1:_="" ns2:_="">
     <xsd:import namespace="http://schemas.microsoft.com/sharepoint/v3"/>
@@ -2314,11 +2210,16 @@
 </ct:contentTypeSchema>
 </file>
 
-<file path=customXml/item2.xml><?xml version="1.0" encoding="utf-8"?>
-<b:Sources xmlns:b="http://schemas.openxmlformats.org/officeDocument/2006/bibliography" xmlns="http://schemas.openxmlformats.org/officeDocument/2006/bibliography" SelectedStyle="\APA.XSL" StyleName="APA"/>
+<file path=customXml/item3.xml><?xml version="1.0" encoding="utf-8"?>
+<?mso-contentType ?>
+<FormTemplates xmlns="http://schemas.microsoft.com/sharepoint/v3/contenttype/forms">
+  <Display>DocumentLibraryForm</Display>
+  <Edit>DocumentLibraryForm</Edit>
+  <New>DocumentLibraryForm</New>
+</FormTemplates>
 </file>
 
-<file path=customXml/item3.xml><?xml version="1.0" encoding="utf-8"?>
+<file path=customXml/item4.xml><?xml version="1.0" encoding="utf-8"?>
 <p:properties xmlns:p="http://schemas.microsoft.com/office/2006/metadata/properties" xmlns:xsi="http://www.w3.org/2001/XMLSchema-instance" xmlns:pc="http://schemas.microsoft.com/office/infopath/2007/PartnerControls">
   <documentManagement>
     <PublishingExpirationDate xmlns="http://schemas.microsoft.com/sharepoint/v3" xsi:nil="true"/>
@@ -2327,16 +2228,15 @@
 </p:properties>
 </file>
 
-<file path=customXml/item4.xml><?xml version="1.0" encoding="utf-8"?>
-<?mso-contentType ?>
-<FormTemplates xmlns="http://schemas.microsoft.com/sharepoint/v3/contenttype/forms">
-  <Display>DocumentLibraryForm</Display>
-  <Edit>DocumentLibraryForm</Edit>
-  <New>DocumentLibraryForm</New>
-</FormTemplates>
+<file path=customXml/itemProps1.xml><?xml version="1.0" encoding="utf-8"?>
+<ds:datastoreItem xmlns:ds="http://schemas.openxmlformats.org/officeDocument/2006/customXml" ds:itemID="{139BCE17-D41D-4528-ACA3-2185DF45843F}">
+  <ds:schemaRefs>
+    <ds:schemaRef ds:uri="http://schemas.openxmlformats.org/officeDocument/2006/bibliography"/>
+  </ds:schemaRefs>
+</ds:datastoreItem>
 </file>
 
-<file path=customXml/itemProps1.xml><?xml version="1.0" encoding="utf-8"?>
+<file path=customXml/itemProps2.xml><?xml version="1.0" encoding="utf-8"?>
 <ds:datastoreItem xmlns:ds="http://schemas.openxmlformats.org/officeDocument/2006/customXml" ds:itemID="{FF797E75-4658-443D-8653-F2C6A548CF63}">
   <ds:schemaRefs>
     <ds:schemaRef ds:uri="http://schemas.microsoft.com/office/2006/metadata/contentType"/>
@@ -2355,15 +2255,15 @@
 </ds:datastoreItem>
 </file>
 
-<file path=customXml/itemProps2.xml><?xml version="1.0" encoding="utf-8"?>
-<ds:datastoreItem xmlns:ds="http://schemas.openxmlformats.org/officeDocument/2006/customXml" ds:itemID="{139BCE17-D41D-4528-ACA3-2185DF45843F}">
+<file path=customXml/itemProps3.xml><?xml version="1.0" encoding="utf-8"?>
+<ds:datastoreItem xmlns:ds="http://schemas.openxmlformats.org/officeDocument/2006/customXml" ds:itemID="{7E0B6AFF-0C6F-4EA0-97F9-6E86C729DDD4}">
   <ds:schemaRefs>
-    <ds:schemaRef ds:uri="http://schemas.openxmlformats.org/officeDocument/2006/bibliography"/>
+    <ds:schemaRef ds:uri="http://schemas.microsoft.com/sharepoint/v3/contenttype/forms"/>
   </ds:schemaRefs>
 </ds:datastoreItem>
 </file>
 
-<file path=customXml/itemProps3.xml><?xml version="1.0" encoding="utf-8"?>
+<file path=customXml/itemProps4.xml><?xml version="1.0" encoding="utf-8"?>
 <ds:datastoreItem xmlns:ds="http://schemas.openxmlformats.org/officeDocument/2006/customXml" ds:itemID="{ED1DA267-F583-4D17-B461-13621B7413D6}">
   <ds:schemaRefs>
     <ds:schemaRef ds:uri="http://schemas.microsoft.com/office/2006/metadata/properties"/>
@@ -2371,12 +2271,4 @@
     <ds:schemaRef ds:uri="http://schemas.microsoft.com/sharepoint/v3"/>
   </ds:schemaRefs>
 </ds:datastoreItem>
-</file>
-
-<file path=customXml/itemProps4.xml><?xml version="1.0" encoding="utf-8"?>
-<ds:datastoreItem xmlns:ds="http://schemas.openxmlformats.org/officeDocument/2006/customXml" ds:itemID="{7E0B6AFF-0C6F-4EA0-97F9-6E86C729DDD4}">
-  <ds:schemaRefs>
-    <ds:schemaRef ds:uri="http://schemas.microsoft.com/sharepoint/v3/contenttype/forms"/>
-  </ds:schemaRefs>
-</ds:datastoreItem>
 </file>
</xml_diff>